<commit_message>
guia de investigacion 2
</commit_message>
<xml_diff>
--- a/Clases Jueves/TP 5/Portada TPS.docx
+++ b/Clases Jueves/TP 5/Portada TPS.docx
@@ -1,6 +1,6 @@
 
 <file path=word/document.xml><?xml version="1.0" encoding="utf-8"?>
-<w:document xmlns:wpc="http://schemas.microsoft.com/office/word/2010/wordprocessingCanvas" xmlns:cx="http://schemas.microsoft.com/office/drawing/2014/chartex" xmlns:cx1="http://schemas.microsoft.com/office/drawing/2015/9/8/chartex" xmlns:cx2="http://schemas.microsoft.com/office/drawing/2015/10/21/chartex" xmlns:cx3="http://schemas.microsoft.com/office/drawing/2016/5/9/chartex" xmlns:cx4="http://schemas.microsoft.com/office/drawing/2016/5/10/chartex" xmlns:cx5="http://schemas.microsoft.com/office/drawing/2016/5/11/chartex" xmlns:cx6="http://schemas.microsoft.com/office/drawing/2016/5/12/chartex" xmlns:cx7="http://schemas.microsoft.com/office/drawing/2016/5/13/chartex" xmlns:cx8="http://schemas.microsoft.com/office/drawing/2016/5/14/chartex" xmlns:mc="http://schemas.openxmlformats.org/markup-compatibility/2006" xmlns:aink="http://schemas.microsoft.com/office/drawing/2016/ink" xmlns:am3d="http://schemas.microsoft.com/office/drawing/2017/model3d" xmlns:o="urn:schemas-microsoft-com:office:office" xmlns:oel="http://schemas.microsoft.com/office/2019/extlst" xmlns:r="http://schemas.openxmlformats.org/officeDocument/2006/relationships" xmlns:m="http://schemas.openxmlformats.org/officeDocument/2006/math" xmlns:v="urn:schemas-microsoft-com:vml" xmlns:wp14="http://schemas.microsoft.com/office/word/2010/wordprocessingDrawing" xmlns:wp="http://schemas.openxmlformats.org/drawingml/2006/wordprocessingDrawing" xmlns:w10="urn:schemas-microsoft-com:office:word" xmlns:w="http://schemas.openxmlformats.org/wordprocessingml/2006/main" xmlns:w14="http://schemas.microsoft.com/office/word/2010/wordml" xmlns:w15="http://schemas.microsoft.com/office/word/2012/wordml" xmlns:w16cex="http://schemas.microsoft.com/office/word/2018/wordml/cex" xmlns:w16cid="http://schemas.microsoft.com/office/word/2016/wordml/cid" xmlns:w16="http://schemas.microsoft.com/office/word/2018/wordml" xmlns:w16sdtdh="http://schemas.microsoft.com/office/word/2020/wordml/sdtdatahash" xmlns:w16se="http://schemas.microsoft.com/office/word/2015/wordml/symex" xmlns:wpg="http://schemas.microsoft.com/office/word/2010/wordprocessingGroup" xmlns:wpi="http://schemas.microsoft.com/office/word/2010/wordprocessingInk" xmlns:wne="http://schemas.microsoft.com/office/word/2006/wordml" xmlns:wps="http://schemas.microsoft.com/office/word/2010/wordprocessingShape" mc:Ignorable="w14 w15 w16se w16cid w16 w16cex w16sdtdh wp14">
+<w:document xmlns:wpc="http://schemas.microsoft.com/office/word/2010/wordprocessingCanvas" xmlns:cx="http://schemas.microsoft.com/office/drawing/2014/chartex" xmlns:cx1="http://schemas.microsoft.com/office/drawing/2015/9/8/chartex" xmlns:cx2="http://schemas.microsoft.com/office/drawing/2015/10/21/chartex" xmlns:cx3="http://schemas.microsoft.com/office/drawing/2016/5/9/chartex" xmlns:cx4="http://schemas.microsoft.com/office/drawing/2016/5/10/chartex" xmlns:cx5="http://schemas.microsoft.com/office/drawing/2016/5/11/chartex" xmlns:cx6="http://schemas.microsoft.com/office/drawing/2016/5/12/chartex" xmlns:cx7="http://schemas.microsoft.com/office/drawing/2016/5/13/chartex" xmlns:cx8="http://schemas.microsoft.com/office/drawing/2016/5/14/chartex" xmlns:mc="http://schemas.openxmlformats.org/markup-compatibility/2006" xmlns:aink="http://schemas.microsoft.com/office/drawing/2016/ink" xmlns:am3d="http://schemas.microsoft.com/office/drawing/2017/model3d" xmlns:o="urn:schemas-microsoft-com:office:office" xmlns:r="http://schemas.openxmlformats.org/officeDocument/2006/relationships" xmlns:m="http://schemas.openxmlformats.org/officeDocument/2006/math" xmlns:v="urn:schemas-microsoft-com:vml" xmlns:wp14="http://schemas.microsoft.com/office/word/2010/wordprocessingDrawing" xmlns:wp="http://schemas.openxmlformats.org/drawingml/2006/wordprocessingDrawing" xmlns:w10="urn:schemas-microsoft-com:office:word" xmlns:w="http://schemas.openxmlformats.org/wordprocessingml/2006/main" xmlns:w14="http://schemas.microsoft.com/office/word/2010/wordml" xmlns:w15="http://schemas.microsoft.com/office/word/2012/wordml" xmlns:w16cex="http://schemas.microsoft.com/office/word/2018/wordml/cex" xmlns:w16cid="http://schemas.microsoft.com/office/word/2016/wordml/cid" xmlns:w16="http://schemas.microsoft.com/office/word/2018/wordml" xmlns:w16sdtdh="http://schemas.microsoft.com/office/word/2020/wordml/sdtdatahash" xmlns:w16se="http://schemas.microsoft.com/office/word/2015/wordml/symex" xmlns:wpg="http://schemas.microsoft.com/office/word/2010/wordprocessingGroup" xmlns:wpi="http://schemas.microsoft.com/office/word/2010/wordprocessingInk" xmlns:wne="http://schemas.microsoft.com/office/word/2006/wordml" xmlns:wps="http://schemas.microsoft.com/office/word/2010/wordprocessingShape" mc:Ignorable="w14 w15 w16se w16cid w16 w16cex w16sdtdh wp14">
   <w:body>
     <w:tbl>
       <w:tblPr>
@@ -385,7 +385,7 @@
                 <v:stroke joinstyle="miter"/>
                 <v:path gradientshapeok="t" o:connecttype="rect"/>
               </v:shapetype>
-              <v:shape id="Text Box 54" o:spid="_x0000_s1026" type="#_x0000_t202" style="position:absolute;margin-left:-2.25pt;margin-top:761.55pt;width:611.6pt;height:28.15pt;z-index:251683840;visibility:visible;mso-wrap-style:square;mso-width-percent:0;mso-height-percent:0;mso-wrap-distance-left:9pt;mso-wrap-distance-top:0;mso-wrap-distance-right:9pt;mso-wrap-distance-bottom:0;mso-position-horizontal:absolute;mso-position-horizontal-relative:text;mso-position-vertical:absolute;mso-position-vertical-relative:text;mso-width-percent:0;mso-height-percent:0;mso-width-relative:page;mso-height-relative:page;v-text-anchor:top" o:gfxdata="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" filled="f" fillcolor="#923743" stroked="f">
+              <v:shape id="Text Box 54" o:spid="_x0000_s1026" type="#_x0000_t202" style="position:absolute;margin-left:-2.25pt;margin-top:761.55pt;width:611.6pt;height:28.15pt;z-index:251683840;visibility:visible;mso-wrap-style:square;mso-width-percent:0;mso-height-percent:0;mso-wrap-distance-left:9pt;mso-wrap-distance-top:0;mso-wrap-distance-right:9pt;mso-wrap-distance-bottom:0;mso-position-horizontal:absolute;mso-position-horizontal-relative:text;mso-position-vertical:absolute;mso-position-vertical-relative:text;mso-width-percent:0;mso-height-percent:0;mso-width-relative:page;mso-height-relative:page;v-text-anchor:top" o:gfxdata="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" filled="f" fillcolor="#923743" stroked="f">
                 <v:textbox inset="0,0,0,0">
                   <w:txbxContent>
                     <w:p>
@@ -588,7 +588,7 @@
               </wp:anchor>
             </w:drawing>
           </mc:Choice>
-          <mc:Fallback>
+          <mc:Fallback xmlns:oel="http://schemas.microsoft.com/office/2019/extlst">
             <w:pict>
               <v:shape w14:anchorId="41EB752E" id="Text Box 53" o:spid="_x0000_s1027" type="#_x0000_t202" style="position:absolute;margin-left:559.55pt;margin-top:519.85pt;width:610.75pt;height:43.4pt;z-index:251685888;visibility:visible;mso-wrap-style:square;mso-width-percent:0;mso-height-percent:0;mso-wrap-distance-left:9pt;mso-wrap-distance-top:0;mso-wrap-distance-right:9pt;mso-wrap-distance-bottom:0;mso-position-horizontal:right;mso-position-horizontal-relative:margin;mso-position-vertical:absolute;mso-position-vertical-relative:text;mso-width-percent:0;mso-height-percent:0;mso-width-relative:page;mso-height-relative:page;v-text-anchor:top" o:gfxdata="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" filled="f" fillcolor="#923743" stroked="f">
                 <v:textbox inset="0,0,0,0">
@@ -748,7 +748,7 @@
               </wp:anchor>
             </w:drawing>
           </mc:Choice>
-          <mc:Fallback>
+          <mc:Fallback xmlns:oel="http://schemas.microsoft.com/office/2019/extlst">
             <w:pict>
               <v:shape w14:anchorId="40CAFC81" id="_x0000_s1028" type="#_x0000_t202" style="position:absolute;margin-left:559.5pt;margin-top:445.4pt;width:610.7pt;height:38.4pt;z-index:251682816;visibility:visible;mso-wrap-style:square;mso-width-percent:0;mso-height-percent:0;mso-wrap-distance-left:9pt;mso-wrap-distance-top:0;mso-wrap-distance-right:9pt;mso-wrap-distance-bottom:0;mso-position-horizontal:right;mso-position-horizontal-relative:margin;mso-position-vertical:absolute;mso-position-vertical-relative:text;mso-width-percent:0;mso-height-percent:0;mso-width-relative:page;mso-height-relative:page;v-text-anchor:top" o:gfxdata="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" filled="f" fillcolor="#923743" stroked="f">
                 <v:textbox inset="0,0,0,0">
@@ -1043,7 +1043,7 @@
           </mc:Choice>
           <mc:Fallback>
             <w:pict>
-              <v:shape w14:anchorId="4FBA8C27" id="Text Box 40" o:spid="_x0000_s1029" type="#_x0000_t202" style="position:absolute;margin-left:3.4pt;margin-top:172.5pt;width:601.2pt;height:56.15pt;z-index:251672576;visibility:visible;mso-wrap-style:square;mso-width-percent:0;mso-height-percent:0;mso-wrap-distance-left:9pt;mso-wrap-distance-top:0;mso-wrap-distance-right:9pt;mso-wrap-distance-bottom:0;mso-position-horizontal:absolute;mso-position-horizontal-relative:text;mso-position-vertical:absolute;mso-position-vertical-relative:text;mso-width-percent:0;mso-height-percent:0;mso-width-relative:page;mso-height-relative:page;v-text-anchor:top" o:gfxdata="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" filled="f" fillcolor="#923743" stroked="f">
+              <v:shape w14:anchorId="4FBA8C27" id="Text Box 40" o:spid="_x0000_s1029" type="#_x0000_t202" style="position:absolute;margin-left:3.4pt;margin-top:172.5pt;width:601.2pt;height:56.15pt;z-index:251672576;visibility:visible;mso-wrap-style:square;mso-width-percent:0;mso-height-percent:0;mso-wrap-distance-left:9pt;mso-wrap-distance-top:0;mso-wrap-distance-right:9pt;mso-wrap-distance-bottom:0;mso-position-horizontal:absolute;mso-position-horizontal-relative:text;mso-position-vertical:absolute;mso-position-vertical-relative:text;mso-width-percent:0;mso-height-percent:0;mso-width-relative:page;mso-height-relative:page;v-text-anchor:top" o:gfxdata="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" filled="f" fillcolor="#923743" stroked="f">
                 <v:textbox inset="0,0,0,0">
                   <w:txbxContent>
                     <w:p>
@@ -1200,7 +1200,7 @@
           </mc:Choice>
           <mc:Fallback>
             <w:pict>
-              <v:shape w14:anchorId="429F8E9B" id="Text Box 33" o:spid="_x0000_s1030" type="#_x0000_t202" style="position:absolute;margin-left:4.7pt;margin-top:113pt;width:601.2pt;height:56.15pt;z-index:251666432;visibility:visible;mso-wrap-style:square;mso-width-percent:0;mso-height-percent:0;mso-wrap-distance-left:9pt;mso-wrap-distance-top:0;mso-wrap-distance-right:9pt;mso-wrap-distance-bottom:0;mso-position-horizontal:absolute;mso-position-horizontal-relative:text;mso-position-vertical:absolute;mso-position-vertical-relative:text;mso-width-percent:0;mso-height-percent:0;mso-width-relative:page;mso-height-relative:page;v-text-anchor:top" o:gfxdata="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" filled="f" fillcolor="#923743" stroked="f">
+              <v:shape w14:anchorId="429F8E9B" id="Text Box 33" o:spid="_x0000_s1030" type="#_x0000_t202" style="position:absolute;margin-left:4.7pt;margin-top:113pt;width:601.2pt;height:56.15pt;z-index:251666432;visibility:visible;mso-wrap-style:square;mso-width-percent:0;mso-height-percent:0;mso-wrap-distance-left:9pt;mso-wrap-distance-top:0;mso-wrap-distance-right:9pt;mso-wrap-distance-bottom:0;mso-position-horizontal:absolute;mso-position-horizontal-relative:text;mso-position-vertical:absolute;mso-position-vertical-relative:text;mso-width-percent:0;mso-height-percent:0;mso-width-relative:page;mso-height-relative:page;v-text-anchor:top" o:gfxdata="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" filled="f" fillcolor="#923743" stroked="f">
                 <v:textbox inset="0,0,0,0">
                   <w:txbxContent>
                     <w:p>
@@ -1354,7 +1354,7 @@
               </wp:anchor>
             </w:drawing>
           </mc:Choice>
-          <mc:Fallback>
+          <mc:Fallback xmlns:oel="http://schemas.microsoft.com/office/2019/extlst">
             <w:pict>
               <v:shape w14:anchorId="7E2EB35C" id="Text Box 35" o:spid="_x0000_s1031" type="#_x0000_t202" style="position:absolute;margin-left:2.8pt;margin-top:87.9pt;width:606.85pt;height:17.75pt;z-index:251668480;visibility:visible;mso-wrap-style:square;mso-width-percent:0;mso-height-percent:0;mso-wrap-distance-left:9pt;mso-wrap-distance-top:0;mso-wrap-distance-right:9pt;mso-wrap-distance-bottom:0;mso-position-horizontal:absolute;mso-position-horizontal-relative:text;mso-position-vertical:absolute;mso-position-vertical-relative:text;mso-width-percent:0;mso-height-percent:0;mso-width-relative:page;mso-height-relative:page;v-text-anchor:top" o:gfxdata="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" filled="f" fillcolor="#923743" stroked="f">
                 <v:textbox inset="0,0,0,0">
@@ -1406,7 +1406,7 @@
 </file>
 
 <file path=word/numbering.xml><?xml version="1.0" encoding="utf-8"?>
-<w:numbering xmlns:wpc="http://schemas.microsoft.com/office/word/2010/wordprocessingCanvas" xmlns:cx="http://schemas.microsoft.com/office/drawing/2014/chartex" xmlns:cx1="http://schemas.microsoft.com/office/drawing/2015/9/8/chartex" xmlns:cx2="http://schemas.microsoft.com/office/drawing/2015/10/21/chartex" xmlns:cx3="http://schemas.microsoft.com/office/drawing/2016/5/9/chartex" xmlns:cx4="http://schemas.microsoft.com/office/drawing/2016/5/10/chartex" xmlns:cx5="http://schemas.microsoft.com/office/drawing/2016/5/11/chartex" xmlns:cx6="http://schemas.microsoft.com/office/drawing/2016/5/12/chartex" xmlns:cx7="http://schemas.microsoft.com/office/drawing/2016/5/13/chartex" xmlns:cx8="http://schemas.microsoft.com/office/drawing/2016/5/14/chartex" xmlns:mc="http://schemas.openxmlformats.org/markup-compatibility/2006" xmlns:aink="http://schemas.microsoft.com/office/drawing/2016/ink" xmlns:am3d="http://schemas.microsoft.com/office/drawing/2017/model3d" xmlns:o="urn:schemas-microsoft-com:office:office" xmlns:oel="http://schemas.microsoft.com/office/2019/extlst" xmlns:r="http://schemas.openxmlformats.org/officeDocument/2006/relationships" xmlns:m="http://schemas.openxmlformats.org/officeDocument/2006/math" xmlns:v="urn:schemas-microsoft-com:vml" xmlns:wp14="http://schemas.microsoft.com/office/word/2010/wordprocessingDrawing" xmlns:wp="http://schemas.openxmlformats.org/drawingml/2006/wordprocessingDrawing" xmlns:w10="urn:schemas-microsoft-com:office:word" xmlns:w="http://schemas.openxmlformats.org/wordprocessingml/2006/main" xmlns:w14="http://schemas.microsoft.com/office/word/2010/wordml" xmlns:w15="http://schemas.microsoft.com/office/word/2012/wordml" xmlns:w16cex="http://schemas.microsoft.com/office/word/2018/wordml/cex" xmlns:w16cid="http://schemas.microsoft.com/office/word/2016/wordml/cid" xmlns:w16="http://schemas.microsoft.com/office/word/2018/wordml" xmlns:w16sdtdh="http://schemas.microsoft.com/office/word/2020/wordml/sdtdatahash" xmlns:w16se="http://schemas.microsoft.com/office/word/2015/wordml/symex" xmlns:wpg="http://schemas.microsoft.com/office/word/2010/wordprocessingGroup" xmlns:wpi="http://schemas.microsoft.com/office/word/2010/wordprocessingInk" xmlns:wne="http://schemas.microsoft.com/office/word/2006/wordml" xmlns:wps="http://schemas.microsoft.com/office/word/2010/wordprocessingShape" mc:Ignorable="w14 w15 w16se w16cid w16 w16cex w16sdtdh wp14">
+<w:numbering xmlns:wpc="http://schemas.microsoft.com/office/word/2010/wordprocessingCanvas" xmlns:cx="http://schemas.microsoft.com/office/drawing/2014/chartex" xmlns:cx1="http://schemas.microsoft.com/office/drawing/2015/9/8/chartex" xmlns:cx2="http://schemas.microsoft.com/office/drawing/2015/10/21/chartex" xmlns:cx3="http://schemas.microsoft.com/office/drawing/2016/5/9/chartex" xmlns:cx4="http://schemas.microsoft.com/office/drawing/2016/5/10/chartex" xmlns:cx5="http://schemas.microsoft.com/office/drawing/2016/5/11/chartex" xmlns:cx6="http://schemas.microsoft.com/office/drawing/2016/5/12/chartex" xmlns:cx7="http://schemas.microsoft.com/office/drawing/2016/5/13/chartex" xmlns:cx8="http://schemas.microsoft.com/office/drawing/2016/5/14/chartex" xmlns:mc="http://schemas.openxmlformats.org/markup-compatibility/2006" xmlns:aink="http://schemas.microsoft.com/office/drawing/2016/ink" xmlns:am3d="http://schemas.microsoft.com/office/drawing/2017/model3d" xmlns:o="urn:schemas-microsoft-com:office:office" xmlns:r="http://schemas.openxmlformats.org/officeDocument/2006/relationships" xmlns:m="http://schemas.openxmlformats.org/officeDocument/2006/math" xmlns:v="urn:schemas-microsoft-com:vml" xmlns:wp14="http://schemas.microsoft.com/office/word/2010/wordprocessingDrawing" xmlns:wp="http://schemas.openxmlformats.org/drawingml/2006/wordprocessingDrawing" xmlns:w10="urn:schemas-microsoft-com:office:word" xmlns:w="http://schemas.openxmlformats.org/wordprocessingml/2006/main" xmlns:w14="http://schemas.microsoft.com/office/word/2010/wordml" xmlns:w15="http://schemas.microsoft.com/office/word/2012/wordml" xmlns:w16cex="http://schemas.microsoft.com/office/word/2018/wordml/cex" xmlns:w16cid="http://schemas.microsoft.com/office/word/2016/wordml/cid" xmlns:w16="http://schemas.microsoft.com/office/word/2018/wordml" xmlns:w16sdtdh="http://schemas.microsoft.com/office/word/2020/wordml/sdtdatahash" xmlns:w16se="http://schemas.microsoft.com/office/word/2015/wordml/symex" xmlns:wpg="http://schemas.microsoft.com/office/word/2010/wordprocessingGroup" xmlns:wpi="http://schemas.microsoft.com/office/word/2010/wordprocessingInk" xmlns:wne="http://schemas.microsoft.com/office/word/2006/wordml" xmlns:wps="http://schemas.microsoft.com/office/word/2010/wordprocessingShape" mc:Ignorable="w14 w15 w16se w16cid w16 w16cex w16sdtdh wp14">
   <w:abstractNum w:abstractNumId="0" w15:restartNumberingAfterBreak="0">
     <w:nsid w:val="15B44672"/>
     <w:multiLevelType w:val="hybridMultilevel"/>
@@ -1520,7 +1520,7 @@
       </w:rPr>
     </w:lvl>
   </w:abstractNum>
-  <w:num w:numId="1" w16cid:durableId="1638559581">
+  <w:num w:numId="1">
     <w:abstractNumId w:val="0"/>
   </w:num>
 </w:numbering>

</xml_diff>